<commit_message>
Added URL to the 2 page report at the bottom.
</commit_message>
<xml_diff>
--- a/Analysis of Nintendo Video Game Sales.docx
+++ b/Analysis of Nintendo Video Game Sales.docx
@@ -2093,6 +2093,18 @@
           <w:rFonts w:ascii="Arial" w:hAnsi="Arial" w:cs="Arial"/>
         </w:rPr>
         <w:t>Full analysis on github at:</w:t>
+      </w:r>
+      <w:r>
+        <w:rPr>
+          <w:rFonts w:ascii="Arial" w:hAnsi="Arial" w:cs="Arial"/>
+        </w:rPr>
+        <w:t xml:space="preserve"> </w:t>
+      </w:r>
+      <w:r>
+        <w:rPr>
+          <w:rFonts w:ascii="Arial" w:hAnsi="Arial" w:cs="Arial"/>
+        </w:rPr>
+        <w:t>https://github.com/JaimieBarnes/python-assessment</w:t>
       </w:r>
     </w:p>
     <w:sectPr>

</xml_diff>

<commit_message>
Added the URL again as it didn't seem to update the first time
</commit_message>
<xml_diff>
--- a/Analysis of Nintendo Video Game Sales.docx
+++ b/Analysis of Nintendo Video Game Sales.docx
@@ -63,7 +63,21 @@
         <w:rPr>
           <w:rFonts w:ascii="Arial" w:hAnsi="Arial" w:cs="Arial"/>
         </w:rPr>
-        <w:t xml:space="preserve">entertainment. Numerous companies develop software and hardware including Microsoft, Sony and Nintendo. </w:t>
+        <w:t xml:space="preserve">entertainment. Numerous companies develop software and hardware including Microsoft, </w:t>
+      </w:r>
+      <w:proofErr w:type="gramStart"/>
+      <w:r>
+        <w:rPr>
+          <w:rFonts w:ascii="Arial" w:hAnsi="Arial" w:cs="Arial"/>
+        </w:rPr>
+        <w:t>Sony</w:t>
+      </w:r>
+      <w:proofErr w:type="gramEnd"/>
+      <w:r>
+        <w:rPr>
+          <w:rFonts w:ascii="Arial" w:hAnsi="Arial" w:cs="Arial"/>
+        </w:rPr>
+        <w:t xml:space="preserve"> and Nintendo. </w:t>
       </w:r>
       <w:r>
         <w:rPr>
@@ -225,7 +239,21 @@
         <w:rPr>
           <w:rFonts w:ascii="Arial" w:hAnsi="Arial" w:cs="Arial"/>
         </w:rPr>
-        <w:t>known for famous video game franchises, Mario, The Legend of Zelda and Pokémon</w:t>
+        <w:t xml:space="preserve">known for famous video game franchises, Mario, The Legend of </w:t>
+      </w:r>
+      <w:proofErr w:type="gramStart"/>
+      <w:r>
+        <w:rPr>
+          <w:rFonts w:ascii="Arial" w:hAnsi="Arial" w:cs="Arial"/>
+        </w:rPr>
+        <w:t>Zelda</w:t>
+      </w:r>
+      <w:proofErr w:type="gramEnd"/>
+      <w:r>
+        <w:rPr>
+          <w:rFonts w:ascii="Arial" w:hAnsi="Arial" w:cs="Arial"/>
+        </w:rPr>
+        <w:t xml:space="preserve"> and Pokémon</w:t>
       </w:r>
       <w:r>
         <w:rPr>
@@ -442,14 +470,23 @@
         <w:rPr>
           <w:rFonts w:ascii="Arial" w:hAnsi="Arial" w:cs="Arial"/>
         </w:rPr>
-        <w:t xml:space="preserve"> needed to be merged</w:t>
-      </w:r>
+        <w:t xml:space="preserve"> needed to </w:t>
+      </w:r>
+      <w:proofErr w:type="gramStart"/>
+      <w:r>
+        <w:rPr>
+          <w:rFonts w:ascii="Arial" w:hAnsi="Arial" w:cs="Arial"/>
+        </w:rPr>
+        <w:t>be merged</w:t>
+      </w:r>
+      <w:proofErr w:type="gramEnd"/>
       <w:r>
         <w:rPr>
           <w:rFonts w:ascii="Arial" w:hAnsi="Arial" w:cs="Arial"/>
         </w:rPr>
         <w:t xml:space="preserve">. This </w:t>
       </w:r>
+      <w:proofErr w:type="gramStart"/>
       <w:r>
         <w:rPr>
           <w:rFonts w:ascii="Arial" w:hAnsi="Arial" w:cs="Arial"/>
@@ -460,7 +497,14 @@
         <w:rPr>
           <w:rFonts w:ascii="Arial" w:hAnsi="Arial" w:cs="Arial"/>
         </w:rPr>
-        <w:t xml:space="preserve"> done by platform and game </w:t>
+        <w:t xml:space="preserve"> done</w:t>
+      </w:r>
+      <w:proofErr w:type="gramEnd"/>
+      <w:r>
+        <w:rPr>
+          <w:rFonts w:ascii="Arial" w:hAnsi="Arial" w:cs="Arial"/>
+        </w:rPr>
+        <w:t xml:space="preserve"> by platform and game </w:t>
       </w:r>
       <w:r>
         <w:rPr>
@@ -562,7 +606,35 @@
         <w:rPr>
           <w:rFonts w:ascii="Arial" w:hAnsi="Arial" w:cs="Arial"/>
         </w:rPr>
-        <w:t xml:space="preserve">st of 11 genres that encompass all games released. After these steps had been completed, the data </w:t>
+        <w:t xml:space="preserve">st of </w:t>
+      </w:r>
+      <w:proofErr w:type="gramStart"/>
+      <w:r>
+        <w:rPr>
+          <w:rFonts w:ascii="Arial" w:hAnsi="Arial" w:cs="Arial"/>
+        </w:rPr>
+        <w:t>11</w:t>
+      </w:r>
+      <w:proofErr w:type="gramEnd"/>
+      <w:r>
+        <w:rPr>
+          <w:rFonts w:ascii="Arial" w:hAnsi="Arial" w:cs="Arial"/>
+        </w:rPr>
+        <w:t xml:space="preserve"> genres that encompass all games released. After these steps had </w:t>
+      </w:r>
+      <w:proofErr w:type="gramStart"/>
+      <w:r>
+        <w:rPr>
+          <w:rFonts w:ascii="Arial" w:hAnsi="Arial" w:cs="Arial"/>
+        </w:rPr>
+        <w:t>been completed</w:t>
+      </w:r>
+      <w:proofErr w:type="gramEnd"/>
+      <w:r>
+        <w:rPr>
+          <w:rFonts w:ascii="Arial" w:hAnsi="Arial" w:cs="Arial"/>
+        </w:rPr>
+        <w:t xml:space="preserve">, the data </w:t>
       </w:r>
       <w:r>
         <w:rPr>
@@ -604,6 +676,7 @@
         </w:rPr>
         <w:t xml:space="preserve">To analyse the categorical data with a regression, dummy columns </w:t>
       </w:r>
+      <w:proofErr w:type="gramStart"/>
       <w:r>
         <w:rPr>
           <w:rFonts w:ascii="Arial" w:hAnsi="Arial" w:cs="Arial"/>
@@ -614,7 +687,14 @@
         <w:rPr>
           <w:rFonts w:ascii="Arial" w:hAnsi="Arial" w:cs="Arial"/>
         </w:rPr>
-        <w:t xml:space="preserve">re needed. These convert each </w:t>
+        <w:t>re needed</w:t>
+      </w:r>
+      <w:proofErr w:type="gramEnd"/>
+      <w:r>
+        <w:rPr>
+          <w:rFonts w:ascii="Arial" w:hAnsi="Arial" w:cs="Arial"/>
+        </w:rPr>
+        <w:t xml:space="preserve">. These convert each </w:t>
       </w:r>
       <w:r>
         <w:rPr>
@@ -638,8 +718,37 @@
         <w:rPr>
           <w:rFonts w:ascii="Arial" w:hAnsi="Arial" w:cs="Arial"/>
         </w:rPr>
-        <w:t xml:space="preserve"> scores were divided by 10 to put them out of 10, thus making them easier to compare to the user reviews which are also out of 10. The sales figures were put into millions for ease of comparison. For full clarity, the first regression conducted did not have these scaled changes, but only reported the model score. The model score for the regression which had the variables scaled </w:t>
-      </w:r>
+        <w:t xml:space="preserve"> scores were divided by </w:t>
+      </w:r>
+      <w:proofErr w:type="gramStart"/>
+      <w:r>
+        <w:rPr>
+          <w:rFonts w:ascii="Arial" w:hAnsi="Arial" w:cs="Arial"/>
+        </w:rPr>
+        <w:t>10</w:t>
+      </w:r>
+      <w:proofErr w:type="gramEnd"/>
+      <w:r>
+        <w:rPr>
+          <w:rFonts w:ascii="Arial" w:hAnsi="Arial" w:cs="Arial"/>
+        </w:rPr>
+        <w:t xml:space="preserve"> to put them out of 10, thus making them easier to compare to the user reviews which are also out of 10. The sales figures </w:t>
+      </w:r>
+      <w:proofErr w:type="gramStart"/>
+      <w:r>
+        <w:rPr>
+          <w:rFonts w:ascii="Arial" w:hAnsi="Arial" w:cs="Arial"/>
+        </w:rPr>
+        <w:t>were put</w:t>
+      </w:r>
+      <w:proofErr w:type="gramEnd"/>
+      <w:r>
+        <w:rPr>
+          <w:rFonts w:ascii="Arial" w:hAnsi="Arial" w:cs="Arial"/>
+        </w:rPr>
+        <w:t xml:space="preserve"> into millions for ease of comparison. For full clarity, the first regression conducted did not have these scaled changes, but only reported the model score. The model score for the regression which had the variables scaled </w:t>
+      </w:r>
+      <w:proofErr w:type="gramStart"/>
       <w:r>
         <w:rPr>
           <w:rFonts w:ascii="Arial" w:hAnsi="Arial" w:cs="Arial"/>
@@ -662,7 +771,28 @@
         <w:rPr>
           <w:rFonts w:ascii="Arial" w:hAnsi="Arial" w:cs="Arial"/>
         </w:rPr>
-        <w:t xml:space="preserve">lso reported to show there was no difference in the model fit, just how easy it is to interpret the coefficients. Sci-Kit Learn was used for the regression by </w:t>
+        <w:t>lso reported</w:t>
+      </w:r>
+      <w:proofErr w:type="gramEnd"/>
+      <w:r>
+        <w:rPr>
+          <w:rFonts w:ascii="Arial" w:hAnsi="Arial" w:cs="Arial"/>
+        </w:rPr>
+        <w:t xml:space="preserve"> to show there was no difference in the model fit, just how easy it is to interpret the coefficients. Sci-Kit Learn </w:t>
+      </w:r>
+      <w:proofErr w:type="gramStart"/>
+      <w:r>
+        <w:rPr>
+          <w:rFonts w:ascii="Arial" w:hAnsi="Arial" w:cs="Arial"/>
+        </w:rPr>
+        <w:t>was used</w:t>
+      </w:r>
+      <w:proofErr w:type="gramEnd"/>
+      <w:r>
+        <w:rPr>
+          <w:rFonts w:ascii="Arial" w:hAnsi="Arial" w:cs="Arial"/>
+        </w:rPr>
+        <w:t xml:space="preserve"> for the regression by </w:t>
       </w:r>
       <w:r>
         <w:rPr>
@@ -674,8 +804,16 @@
         <w:rPr>
           <w:rFonts w:ascii="Arial" w:hAnsi="Arial" w:cs="Arial"/>
         </w:rPr>
-        <w:t xml:space="preserve"> a training and testing data split. The regression line was plotted</w:t>
-      </w:r>
+        <w:t xml:space="preserve"> a training and testing data split. The regression line </w:t>
+      </w:r>
+      <w:proofErr w:type="gramStart"/>
+      <w:r>
+        <w:rPr>
+          <w:rFonts w:ascii="Arial" w:hAnsi="Arial" w:cs="Arial"/>
+        </w:rPr>
+        <w:t>was plotted</w:t>
+      </w:r>
+      <w:proofErr w:type="gramEnd"/>
       <w:r>
         <w:rPr>
           <w:rFonts w:ascii="Arial" w:hAnsi="Arial" w:cs="Arial"/>
@@ -733,7 +871,21 @@
         <w:rPr>
           <w:rFonts w:ascii="Arial" w:hAnsi="Arial" w:cs="Arial"/>
         </w:rPr>
-        <w:t xml:space="preserve">review scores could be used to predict </w:t>
+        <w:t xml:space="preserve">review scores could </w:t>
+      </w:r>
+      <w:proofErr w:type="gramStart"/>
+      <w:r>
+        <w:rPr>
+          <w:rFonts w:ascii="Arial" w:hAnsi="Arial" w:cs="Arial"/>
+        </w:rPr>
+        <w:t>be used</w:t>
+      </w:r>
+      <w:proofErr w:type="gramEnd"/>
+      <w:r>
+        <w:rPr>
+          <w:rFonts w:ascii="Arial" w:hAnsi="Arial" w:cs="Arial"/>
+        </w:rPr>
+        <w:t xml:space="preserve"> to predict </w:t>
       </w:r>
       <w:r>
         <w:rPr>
@@ -757,7 +909,35 @@
         <w:rPr>
           <w:rFonts w:ascii="Arial" w:hAnsi="Arial" w:cs="Arial"/>
         </w:rPr>
-        <w:t>the game, a nearest neighbour analysis was conducted. The genres and platforms were converted to numbers and a PCA was performed on the review scores. The first principal component was used to represent the review scores.</w:t>
+        <w:t xml:space="preserve">the game, a nearest neighbour analysis was conducted. The genres and platforms </w:t>
+      </w:r>
+      <w:proofErr w:type="gramStart"/>
+      <w:r>
+        <w:rPr>
+          <w:rFonts w:ascii="Arial" w:hAnsi="Arial" w:cs="Arial"/>
+        </w:rPr>
+        <w:t>were converted</w:t>
+      </w:r>
+      <w:proofErr w:type="gramEnd"/>
+      <w:r>
+        <w:rPr>
+          <w:rFonts w:ascii="Arial" w:hAnsi="Arial" w:cs="Arial"/>
+        </w:rPr>
+        <w:t xml:space="preserve"> to numbers and a PCA was performed on the review scores. The first principal component </w:t>
+      </w:r>
+      <w:proofErr w:type="gramStart"/>
+      <w:r>
+        <w:rPr>
+          <w:rFonts w:ascii="Arial" w:hAnsi="Arial" w:cs="Arial"/>
+        </w:rPr>
+        <w:t>was used</w:t>
+      </w:r>
+      <w:proofErr w:type="gramEnd"/>
+      <w:r>
+        <w:rPr>
+          <w:rFonts w:ascii="Arial" w:hAnsi="Arial" w:cs="Arial"/>
+        </w:rPr>
+        <w:t xml:space="preserve"> to represent the review scores.</w:t>
       </w:r>
       <w:r>
         <w:rPr>
@@ -769,7 +949,21 @@
         <w:rPr>
           <w:rFonts w:ascii="Arial" w:hAnsi="Arial" w:cs="Arial"/>
         </w:rPr>
-        <w:t>The sales were logged to separate the data into more discernible clusters.</w:t>
+        <w:t xml:space="preserve">The sales </w:t>
+      </w:r>
+      <w:proofErr w:type="gramStart"/>
+      <w:r>
+        <w:rPr>
+          <w:rFonts w:ascii="Arial" w:hAnsi="Arial" w:cs="Arial"/>
+        </w:rPr>
+        <w:t>were logged</w:t>
+      </w:r>
+      <w:proofErr w:type="gramEnd"/>
+      <w:r>
+        <w:rPr>
+          <w:rFonts w:ascii="Arial" w:hAnsi="Arial" w:cs="Arial"/>
+        </w:rPr>
+        <w:t xml:space="preserve"> to separate the data into more discernible clusters.</w:t>
       </w:r>
       <w:r>
         <w:rPr>
@@ -822,7 +1016,21 @@
         <w:rPr>
           <w:rFonts w:ascii="Arial" w:hAnsi="Arial" w:cs="Arial"/>
         </w:rPr>
-        <w:t>The results of the regression suggested the model was in fact statistically significant (p&lt;0.001) and had an adjusted R squared value of 0.203 so 20.3% of the data variation was explained by the model. But the model fit was not good with a model score of -0.048</w:t>
+        <w:t xml:space="preserve">The results of the regression suggested the model was in fact statistically significant (p&lt;0.001) and had an adjusted R squared value of 0.203 so 20.3% of the data variation </w:t>
+      </w:r>
+      <w:proofErr w:type="gramStart"/>
+      <w:r>
+        <w:rPr>
+          <w:rFonts w:ascii="Arial" w:hAnsi="Arial" w:cs="Arial"/>
+        </w:rPr>
+        <w:t>was explained</w:t>
+      </w:r>
+      <w:proofErr w:type="gramEnd"/>
+      <w:r>
+        <w:rPr>
+          <w:rFonts w:ascii="Arial" w:hAnsi="Arial" w:cs="Arial"/>
+        </w:rPr>
+        <w:t xml:space="preserve"> by the model. But the model fit was not good with a model score of -0.048</w:t>
       </w:r>
       <w:r>
         <w:rPr>
@@ -935,7 +1143,21 @@
         <w:rPr>
           <w:rFonts w:ascii="Arial" w:hAnsi="Arial" w:cs="Arial"/>
         </w:rPr>
-        <w:t xml:space="preserve"> despite hyperparameter optimisation which yielded a k value of 7 and 13 respectively</w:t>
+        <w:t xml:space="preserve"> despite hyperparameter optimisation which yielded a k value of 7 and </w:t>
+      </w:r>
+      <w:proofErr w:type="gramStart"/>
+      <w:r>
+        <w:rPr>
+          <w:rFonts w:ascii="Arial" w:hAnsi="Arial" w:cs="Arial"/>
+        </w:rPr>
+        <w:t>13</w:t>
+      </w:r>
+      <w:proofErr w:type="gramEnd"/>
+      <w:r>
+        <w:rPr>
+          <w:rFonts w:ascii="Arial" w:hAnsi="Arial" w:cs="Arial"/>
+        </w:rPr>
+        <w:t xml:space="preserve"> respectively</w:t>
       </w:r>
       <w:r>
         <w:rPr>
@@ -953,7 +1175,21 @@
         <w:rPr>
           <w:rFonts w:ascii="Arial" w:hAnsi="Arial" w:cs="Arial"/>
         </w:rPr>
-        <w:t xml:space="preserve"> the Switch, Wii and DS but the best reviewed games were </w:t>
+        <w:t xml:space="preserve"> the Switch, </w:t>
+      </w:r>
+      <w:proofErr w:type="gramStart"/>
+      <w:r>
+        <w:rPr>
+          <w:rFonts w:ascii="Arial" w:hAnsi="Arial" w:cs="Arial"/>
+        </w:rPr>
+        <w:t>Wii</w:t>
+      </w:r>
+      <w:proofErr w:type="gramEnd"/>
+      <w:r>
+        <w:rPr>
+          <w:rFonts w:ascii="Arial" w:hAnsi="Arial" w:cs="Arial"/>
+        </w:rPr>
+        <w:t xml:space="preserve"> and DS but the best reviewed games were </w:t>
       </w:r>
       <w:r>
         <w:rPr>
@@ -1001,7 +1237,21 @@
         <w:rPr>
           <w:rFonts w:ascii="Arial" w:hAnsi="Arial" w:cs="Arial"/>
         </w:rPr>
-        <w:t xml:space="preserve"> so a good review score is a negative PC score.</w:t>
+        <w:t xml:space="preserve"> so </w:t>
+      </w:r>
+      <w:proofErr w:type="gramStart"/>
+      <w:r>
+        <w:rPr>
+          <w:rFonts w:ascii="Arial" w:hAnsi="Arial" w:cs="Arial"/>
+        </w:rPr>
+        <w:t>a good review</w:t>
+      </w:r>
+      <w:proofErr w:type="gramEnd"/>
+      <w:r>
+        <w:rPr>
+          <w:rFonts w:ascii="Arial" w:hAnsi="Arial" w:cs="Arial"/>
+        </w:rPr>
+        <w:t xml:space="preserve"> score is a negative PC score.</w:t>
       </w:r>
       <w:r>
         <w:rPr>
@@ -1013,7 +1263,21 @@
         <w:rPr>
           <w:rFonts w:ascii="Arial" w:hAnsi="Arial" w:cs="Arial"/>
         </w:rPr>
-        <w:t>For genre, the highest selling genres were predicted as platformers, racing games and party games</w:t>
+        <w:t xml:space="preserve">For genre, the highest selling genres </w:t>
+      </w:r>
+      <w:proofErr w:type="gramStart"/>
+      <w:r>
+        <w:rPr>
+          <w:rFonts w:ascii="Arial" w:hAnsi="Arial" w:cs="Arial"/>
+        </w:rPr>
+        <w:t>were predicted</w:t>
+      </w:r>
+      <w:proofErr w:type="gramEnd"/>
+      <w:r>
+        <w:rPr>
+          <w:rFonts w:ascii="Arial" w:hAnsi="Arial" w:cs="Arial"/>
+        </w:rPr>
+        <w:t xml:space="preserve"> as platformers, racing games and party games</w:t>
       </w:r>
       <w:r>
         <w:rPr>
@@ -1844,7 +2108,21 @@
         <w:rPr>
           <w:rFonts w:ascii="Arial" w:hAnsi="Arial" w:cs="Arial"/>
         </w:rPr>
-        <w:t xml:space="preserve">The regression showed that the Nintendo switch platform significantly predicted an increase in sales of over 3.5 million and that if the genre was racing it had the biggest change in predicted sales, an increase of over 8 million. These results indicate that the latest console and the racing genre are the best combination for predicting higher sales. </w:t>
+        <w:t xml:space="preserve">The regression showed that the Nintendo switch platform significantly predicted an increase in sales of over 3.5 million and that if the genre was racing it had the biggest change in predicted sales, an increase of over </w:t>
+      </w:r>
+      <w:proofErr w:type="gramStart"/>
+      <w:r>
+        <w:rPr>
+          <w:rFonts w:ascii="Arial" w:hAnsi="Arial" w:cs="Arial"/>
+        </w:rPr>
+        <w:t>8</w:t>
+      </w:r>
+      <w:proofErr w:type="gramEnd"/>
+      <w:r>
+        <w:rPr>
+          <w:rFonts w:ascii="Arial" w:hAnsi="Arial" w:cs="Arial"/>
+        </w:rPr>
+        <w:t xml:space="preserve"> million. These results indicate that the latest console and the racing genre are the best combination for predicting higher sales. </w:t>
       </w:r>
       <w:r>
         <w:rPr>
@@ -1970,7 +2248,21 @@
         <w:rPr>
           <w:rFonts w:ascii="Arial" w:hAnsi="Arial" w:cs="Arial"/>
         </w:rPr>
-        <w:t xml:space="preserve"> were combined into a principal component. Using the principal component and sales, the </w:t>
+        <w:t xml:space="preserve"> </w:t>
+      </w:r>
+      <w:proofErr w:type="gramStart"/>
+      <w:r>
+        <w:rPr>
+          <w:rFonts w:ascii="Arial" w:hAnsi="Arial" w:cs="Arial"/>
+        </w:rPr>
+        <w:t>were combined</w:t>
+      </w:r>
+      <w:proofErr w:type="gramEnd"/>
+      <w:r>
+        <w:rPr>
+          <w:rFonts w:ascii="Arial" w:hAnsi="Arial" w:cs="Arial"/>
+        </w:rPr>
+        <w:t xml:space="preserve"> into a principal component. Using the principal component and sales, the </w:t>
       </w:r>
       <w:r>
         <w:rPr>
@@ -2000,7 +2292,21 @@
         <w:rPr>
           <w:rFonts w:ascii="Arial" w:hAnsi="Arial" w:cs="Arial"/>
         </w:rPr>
-        <w:t xml:space="preserve"> and platformer games. While other genres such as action-adventure faired better with reviews. On the other hand, the highest sales were predicted in 3 platforms, the Wii, Switch, and DS. These three consoles are the best-selling Nintendo consoles </w:t>
+        <w:t xml:space="preserve"> and platformer games. While other genres such as action-adventure faired better with reviews. On the other hand, the highest sales were predicted in </w:t>
+      </w:r>
+      <w:proofErr w:type="gramStart"/>
+      <w:r>
+        <w:rPr>
+          <w:rFonts w:ascii="Arial" w:hAnsi="Arial" w:cs="Arial"/>
+        </w:rPr>
+        <w:t>3</w:t>
+      </w:r>
+      <w:proofErr w:type="gramEnd"/>
+      <w:r>
+        <w:rPr>
+          <w:rFonts w:ascii="Arial" w:hAnsi="Arial" w:cs="Arial"/>
+        </w:rPr>
+        <w:t xml:space="preserve"> platforms, the Wii, Switch, and DS. These three consoles are the best-selling Nintendo consoles </w:t>
       </w:r>
       <w:r>
         <w:rPr>
@@ -2073,13 +2379,69 @@
         <w:rPr>
           <w:rFonts w:ascii="Arial" w:hAnsi="Arial" w:cs="Arial"/>
         </w:rPr>
-        <w:t xml:space="preserve"> the results cannot be trusted. There were inherent issues with the data that likely contributed to this. </w:t>
-      </w:r>
-      <w:r>
-        <w:rPr>
-          <w:rFonts w:ascii="Arial" w:hAnsi="Arial" w:cs="Arial"/>
-        </w:rPr>
-        <w:t>For future developments of this analysis it will be imperative to collect a wider range of data that expands beyond just Nintendo publishing and beyond the top in sales. To understand what makes a successful game it will be useful to determine what makes an unsuccessful game too. Moreover, analysis into the differences between critic and user scores may be relevant. Users buy the products that contribute to sales whereas critics do not. However, user reviews should be after they have bought a game (and contributed to sales), the decision to buy the game first may have been related to critic reviews. Perhaps critic reviews by themselves make a better metric. Lastly, it would be interesting to introduce a metric such as percentage of consoles that have the game to understand success. This will control the differences due to different console sales figures.</w:t>
+        <w:t xml:space="preserve"> the results cannot </w:t>
+      </w:r>
+      <w:proofErr w:type="gramStart"/>
+      <w:r>
+        <w:rPr>
+          <w:rFonts w:ascii="Arial" w:hAnsi="Arial" w:cs="Arial"/>
+        </w:rPr>
+        <w:t>be trusted</w:t>
+      </w:r>
+      <w:proofErr w:type="gramEnd"/>
+      <w:r>
+        <w:rPr>
+          <w:rFonts w:ascii="Arial" w:hAnsi="Arial" w:cs="Arial"/>
+        </w:rPr>
+        <w:t xml:space="preserve">. There were inherent issues with the data that </w:t>
+      </w:r>
+      <w:proofErr w:type="gramStart"/>
+      <w:r>
+        <w:rPr>
+          <w:rFonts w:ascii="Arial" w:hAnsi="Arial" w:cs="Arial"/>
+        </w:rPr>
+        <w:t>likely contributed</w:t>
+      </w:r>
+      <w:proofErr w:type="gramEnd"/>
+      <w:r>
+        <w:rPr>
+          <w:rFonts w:ascii="Arial" w:hAnsi="Arial" w:cs="Arial"/>
+        </w:rPr>
+        <w:t xml:space="preserve"> to this. </w:t>
+      </w:r>
+      <w:r>
+        <w:rPr>
+          <w:rFonts w:ascii="Arial" w:hAnsi="Arial" w:cs="Arial"/>
+        </w:rPr>
+        <w:t xml:space="preserve">For future developments of this </w:t>
+      </w:r>
+      <w:proofErr w:type="gramStart"/>
+      <w:r>
+        <w:rPr>
+          <w:rFonts w:ascii="Arial" w:hAnsi="Arial" w:cs="Arial"/>
+        </w:rPr>
+        <w:t>analysis</w:t>
+      </w:r>
+      <w:proofErr w:type="gramEnd"/>
+      <w:r>
+        <w:rPr>
+          <w:rFonts w:ascii="Arial" w:hAnsi="Arial" w:cs="Arial"/>
+        </w:rPr>
+        <w:t xml:space="preserve"> it will be imperative to collect a wider range of data that expands beyond just Nintendo publishing and beyond the top in sales. To understand what makes a successful game it will be useful to determine what makes an unsuccessful game too. Moreover, analysis into the differences between critic and user scores may be relevant. Users buy the products that contribute to sales whereas critics do not. However, user reviews should be after they have bought a game (and contributed to sales), the decision to buy the game first may have been related to critic reviews. </w:t>
+      </w:r>
+      <w:proofErr w:type="gramStart"/>
+      <w:r>
+        <w:rPr>
+          <w:rFonts w:ascii="Arial" w:hAnsi="Arial" w:cs="Arial"/>
+        </w:rPr>
+        <w:t>Perhaps critic</w:t>
+      </w:r>
+      <w:proofErr w:type="gramEnd"/>
+      <w:r>
+        <w:rPr>
+          <w:rFonts w:ascii="Arial" w:hAnsi="Arial" w:cs="Arial"/>
+        </w:rPr>
+        <w:t xml:space="preserve"> reviews by themselves make a better metric. Lastly, it would be interesting to introduce a metric such as percentage of consoles that have the game to understand success. This will control the differences due to different console sales figures.</w:t>
       </w:r>
     </w:p>
     <w:p>
@@ -2092,7 +2454,21 @@
         <w:rPr>
           <w:rFonts w:ascii="Arial" w:hAnsi="Arial" w:cs="Arial"/>
         </w:rPr>
-        <w:t>Full analysis on github at:</w:t>
+        <w:t xml:space="preserve">Full analysis on </w:t>
+      </w:r>
+      <w:proofErr w:type="spellStart"/>
+      <w:r>
+        <w:rPr>
+          <w:rFonts w:ascii="Arial" w:hAnsi="Arial" w:cs="Arial"/>
+        </w:rPr>
+        <w:t>github</w:t>
+      </w:r>
+      <w:proofErr w:type="spellEnd"/>
+      <w:r>
+        <w:rPr>
+          <w:rFonts w:ascii="Arial" w:hAnsi="Arial" w:cs="Arial"/>
+        </w:rPr>
+        <w:t xml:space="preserve"> at:</w:t>
       </w:r>
       <w:r>
         <w:rPr>
@@ -2929,6 +3305,29 @@
     <w:uiPriority w:val="99"/>
     <w:rsid w:val="00C46A0E"/>
   </w:style>
+  <w:style w:type="character" w:styleId="Hyperlink">
+    <w:name w:val="Hyperlink"/>
+    <w:basedOn w:val="DefaultParagraphFont"/>
+    <w:uiPriority w:val="99"/>
+    <w:unhideWhenUsed/>
+    <w:rsid w:val="00794A86"/>
+    <w:rPr>
+      <w:color w:val="0563C1" w:themeColor="hyperlink"/>
+      <w:u w:val="single"/>
+    </w:rPr>
+  </w:style>
+  <w:style w:type="character" w:styleId="UnresolvedMention">
+    <w:name w:val="Unresolved Mention"/>
+    <w:basedOn w:val="DefaultParagraphFont"/>
+    <w:uiPriority w:val="99"/>
+    <w:semiHidden/>
+    <w:unhideWhenUsed/>
+    <w:rsid w:val="00794A86"/>
+    <w:rPr>
+      <w:color w:val="605E5C"/>
+      <w:shd w:val="clear" w:color="auto" w:fill="E1DFDD"/>
+    </w:rPr>
+  </w:style>
 </w:styles>
 </file>
 

</xml_diff>